<commit_message>
- fixed all docs (aside frmo making graphs)
</commit_message>
<xml_diff>
--- a/Computing Report Draft 3.docx
+++ b/Computing Report Draft 3.docx
@@ -49,8 +49,13 @@
         <w:t xml:space="preserve"> was best suited for one dimensional</w:t>
       </w:r>
       <w:r>
-        <w:t xml:space="preserve"> integrals</w:t>
-      </w:r>
+        <w:t xml:space="preserve"> </w:t>
+      </w:r>
+      <w:proofErr w:type="gramStart"/>
+      <w:r>
+        <w:t>integrals</w:t>
+      </w:r>
+      <w:proofErr w:type="gramEnd"/>
       <w:r>
         <w:t xml:space="preserve">, however recursive stratified sampling </w:t>
       </w:r>
@@ -1296,7 +1301,11 @@
         <w:ind w:firstLine="284"/>
       </w:pPr>
       <w:r>
-        <w:t>where w</w:t>
+        <w:t xml:space="preserve">where </w:t>
+      </w:r>
+      <w:proofErr w:type="spellStart"/>
+      <w:r>
+        <w:t>w</w:t>
       </w:r>
       <w:r>
         <w:rPr>
@@ -1304,6 +1313,7 @@
         </w:rPr>
         <w:t>i</w:t>
       </w:r>
+      <w:proofErr w:type="spellEnd"/>
       <w:r>
         <w:t xml:space="preserve"> are the weights used for each point. </w:t>
       </w:r>
@@ -1532,7 +1542,23 @@
                 <w:rFonts w:eastAsiaTheme="minorEastAsia"/>
                 <w:lang w:val="en-US"/>
               </w:rPr>
-              <w:t>[h/3, 4h/3, 2h/3, 4h/3, 2h/3, … , h/3]</w:t>
+              <w:t xml:space="preserve">[h/3, 4h/3, 2h/3, 4h/3, 2h/3, </w:t>
+            </w:r>
+            <w:proofErr w:type="gramStart"/>
+            <w:r>
+              <w:rPr>
+                <w:rFonts w:eastAsiaTheme="minorEastAsia"/>
+                <w:lang w:val="en-US"/>
+              </w:rPr>
+              <w:t>… ,</w:t>
+            </w:r>
+            <w:proofErr w:type="gramEnd"/>
+            <w:r>
+              <w:rPr>
+                <w:rFonts w:eastAsiaTheme="minorEastAsia"/>
+                <w:lang w:val="en-US"/>
+              </w:rPr>
+              <w:t xml:space="preserve"> h/3]</w:t>
             </w:r>
           </w:p>
         </w:tc>
@@ -1715,7 +1741,23 @@
                 <w:rFonts w:eastAsiaTheme="minorEastAsia"/>
                 <w:lang w:val="en-US"/>
               </w:rPr>
-              <w:t>M(b-a)^3 / 24n^2</w:t>
+              <w:t>M(b-</w:t>
+            </w:r>
+            <w:proofErr w:type="gramStart"/>
+            <w:r>
+              <w:rPr>
+                <w:rFonts w:eastAsiaTheme="minorEastAsia"/>
+                <w:lang w:val="en-US"/>
+              </w:rPr>
+              <w:t>a)^</w:t>
+            </w:r>
+            <w:proofErr w:type="gramEnd"/>
+            <w:r>
+              <w:rPr>
+                <w:rFonts w:eastAsiaTheme="minorEastAsia"/>
+                <w:lang w:val="en-US"/>
+              </w:rPr>
+              <w:t>3 / 24n^2</w:t>
             </w:r>
           </w:p>
         </w:tc>
@@ -1757,7 +1799,23 @@
                 <w:rFonts w:eastAsiaTheme="minorEastAsia"/>
                 <w:lang w:val="en-US"/>
               </w:rPr>
-              <w:t>M(b-a)^3 / 12n^2</w:t>
+              <w:t>M(b-</w:t>
+            </w:r>
+            <w:proofErr w:type="gramStart"/>
+            <w:r>
+              <w:rPr>
+                <w:rFonts w:eastAsiaTheme="minorEastAsia"/>
+                <w:lang w:val="en-US"/>
+              </w:rPr>
+              <w:t>a)^</w:t>
+            </w:r>
+            <w:proofErr w:type="gramEnd"/>
+            <w:r>
+              <w:rPr>
+                <w:rFonts w:eastAsiaTheme="minorEastAsia"/>
+                <w:lang w:val="en-US"/>
+              </w:rPr>
+              <w:t>3 / 12n^2</w:t>
             </w:r>
           </w:p>
         </w:tc>
@@ -1799,7 +1857,23 @@
                 <w:rFonts w:eastAsiaTheme="minorEastAsia"/>
                 <w:lang w:val="en-US"/>
               </w:rPr>
-              <w:t>M(b-a)^5/180n^4</w:t>
+              <w:t>M(b-</w:t>
+            </w:r>
+            <w:proofErr w:type="gramStart"/>
+            <w:r>
+              <w:rPr>
+                <w:rFonts w:eastAsiaTheme="minorEastAsia"/>
+                <w:lang w:val="en-US"/>
+              </w:rPr>
+              <w:t>a)^</w:t>
+            </w:r>
+            <w:proofErr w:type="gramEnd"/>
+            <w:r>
+              <w:rPr>
+                <w:rFonts w:eastAsiaTheme="minorEastAsia"/>
+                <w:lang w:val="en-US"/>
+              </w:rPr>
+              <w:t>5/180n^4</w:t>
             </w:r>
           </w:p>
         </w:tc>
@@ -2128,7 +2202,15 @@
         <w:t xml:space="preserve">FIGURE SOMETHING. </w:t>
       </w:r>
       <w:r>
-        <w:t>A two dimensional example of sampling in multiple dimensions P1xP2 are the cartesian products of sampling points P1 and P2.</w:t>
+        <w:t xml:space="preserve">A </w:t>
+      </w:r>
+      <w:proofErr w:type="gramStart"/>
+      <w:r>
+        <w:t>two dimensional</w:t>
+      </w:r>
+      <w:proofErr w:type="gramEnd"/>
+      <w:r>
+        <w:t xml:space="preserve"> example of sampling in multiple dimensions P1xP2 are the cartesian products of sampling points P1 and P2.</w:t>
       </w:r>
     </w:p>
     <w:p>
@@ -3297,72 +3379,154 @@
         <w:rPr>
           <w:rFonts w:cstheme="minorHAnsi"/>
         </w:rPr>
-        <w:t>Def AI(f, a, b, tolerance):</w:t>
-      </w:r>
-    </w:p>
-    <w:p>
-      <w:pPr>
+        <w:t xml:space="preserve">Def </w:t>
+      </w:r>
+      <w:proofErr w:type="gramStart"/>
+      <w:r>
         <w:rPr>
           <w:rFonts w:cstheme="minorHAnsi"/>
         </w:rPr>
-      </w:pPr>
+        <w:t>AI(</w:t>
+      </w:r>
+      <w:proofErr w:type="gramEnd"/>
       <w:r>
         <w:rPr>
           <w:rFonts w:cstheme="minorHAnsi"/>
         </w:rPr>
+        <w:t>f, a, b, tolerance):</w:t>
+      </w:r>
+    </w:p>
+    <w:p>
+      <w:pPr>
+        <w:rPr>
+          <w:rFonts w:cstheme="minorHAnsi"/>
+        </w:rPr>
+      </w:pPr>
+      <w:r>
+        <w:rPr>
+          <w:rFonts w:cstheme="minorHAnsi"/>
+        </w:rPr>
         <w:tab/>
-        <w:t>Midpoint = (a+b)/2</w:t>
-      </w:r>
-    </w:p>
-    <w:p>
-      <w:pPr>
+        <w:t>Midpoint = (</w:t>
+      </w:r>
+      <w:proofErr w:type="spellStart"/>
+      <w:r>
         <w:rPr>
           <w:rFonts w:cstheme="minorHAnsi"/>
         </w:rPr>
-      </w:pPr>
+        <w:t>a+b</w:t>
+      </w:r>
+      <w:proofErr w:type="spellEnd"/>
       <w:r>
         <w:rPr>
           <w:rFonts w:cstheme="minorHAnsi"/>
         </w:rPr>
+        <w:t>)/2</w:t>
+      </w:r>
+    </w:p>
+    <w:p>
+      <w:pPr>
+        <w:rPr>
+          <w:rFonts w:cstheme="minorHAnsi"/>
+        </w:rPr>
+      </w:pPr>
+      <w:r>
+        <w:rPr>
+          <w:rFonts w:cstheme="minorHAnsi"/>
+        </w:rPr>
         <w:tab/>
-        <w:t>Value = NCIntegrate(f, a, b)</w:t>
-      </w:r>
-    </w:p>
-    <w:p>
-      <w:pPr>
+        <w:t xml:space="preserve">Value = </w:t>
+      </w:r>
+      <w:proofErr w:type="spellStart"/>
+      <w:proofErr w:type="gramStart"/>
+      <w:r>
         <w:rPr>
           <w:rFonts w:cstheme="minorHAnsi"/>
         </w:rPr>
-      </w:pPr>
+        <w:t>NCIntegrate</w:t>
+      </w:r>
+      <w:proofErr w:type="spellEnd"/>
       <w:r>
         <w:rPr>
           <w:rFonts w:cstheme="minorHAnsi"/>
         </w:rPr>
+        <w:t>(</w:t>
+      </w:r>
+      <w:proofErr w:type="gramEnd"/>
+      <w:r>
+        <w:rPr>
+          <w:rFonts w:cstheme="minorHAnsi"/>
+        </w:rPr>
+        <w:t>f, a, b)</w:t>
+      </w:r>
+    </w:p>
+    <w:p>
+      <w:pPr>
+        <w:rPr>
+          <w:rFonts w:cstheme="minorHAnsi"/>
+        </w:rPr>
+      </w:pPr>
+      <w:r>
+        <w:rPr>
+          <w:rFonts w:cstheme="minorHAnsi"/>
+        </w:rPr>
         <w:tab/>
       </w:r>
+      <w:proofErr w:type="spellStart"/>
       <w:r>
         <w:rPr>
           <w:rFonts w:cstheme="minorHAnsi"/>
         </w:rPr>
         <w:t>DivValue</w:t>
       </w:r>
+      <w:proofErr w:type="spellEnd"/>
       <w:r>
         <w:rPr>
           <w:rFonts w:cstheme="minorHAnsi"/>
         </w:rPr>
-        <w:t xml:space="preserve"> = NCIntegrate(f, a, midpoint)</w:t>
-      </w:r>
+        <w:t xml:space="preserve"> = </w:t>
+      </w:r>
+      <w:proofErr w:type="spellStart"/>
+      <w:proofErr w:type="gramStart"/>
       <w:r>
         <w:rPr>
           <w:rFonts w:cstheme="minorHAnsi"/>
         </w:rPr>
+        <w:t>NCIntegrate</w:t>
+      </w:r>
+      <w:proofErr w:type="spellEnd"/>
+      <w:r>
+        <w:rPr>
+          <w:rFonts w:cstheme="minorHAnsi"/>
+        </w:rPr>
+        <w:t>(</w:t>
+      </w:r>
+      <w:proofErr w:type="gramEnd"/>
+      <w:r>
+        <w:rPr>
+          <w:rFonts w:cstheme="minorHAnsi"/>
+        </w:rPr>
+        <w:t>f, a, midpoint)</w:t>
+      </w:r>
+      <w:r>
+        <w:rPr>
+          <w:rFonts w:cstheme="minorHAnsi"/>
+        </w:rPr>
         <w:t xml:space="preserve"> + </w:t>
       </w:r>
+      <w:proofErr w:type="spellStart"/>
       <w:r>
         <w:rPr>
           <w:rFonts w:cstheme="minorHAnsi"/>
         </w:rPr>
-        <w:t>NCIntegrate(f, midpoint, b)</w:t>
+        <w:t>NCIntegrate</w:t>
+      </w:r>
+      <w:proofErr w:type="spellEnd"/>
+      <w:r>
+        <w:rPr>
+          <w:rFonts w:cstheme="minorHAnsi"/>
+        </w:rPr>
+        <w:t>(f, midpoint, b)</w:t>
       </w:r>
     </w:p>
     <w:p>
@@ -3391,12 +3555,14 @@
         <w:tab/>
         <w:t xml:space="preserve">If |Value – </w:t>
       </w:r>
+      <w:proofErr w:type="spellStart"/>
       <w:r>
         <w:rPr>
           <w:rFonts w:cstheme="minorHAnsi"/>
         </w:rPr>
         <w:t>DivValue</w:t>
       </w:r>
+      <w:proofErr w:type="spellEnd"/>
       <w:r>
         <w:rPr>
           <w:rFonts w:cstheme="minorHAnsi"/>
@@ -3421,7 +3587,21 @@
           <w:rFonts w:cstheme="minorHAnsi"/>
         </w:rPr>
         <w:tab/>
-        <w:t xml:space="preserve">Value = AI(f, a, midpoint, tolerance/2) + AI(f, midpoint, b, tolerance/2) </w:t>
+        <w:t xml:space="preserve">Value = </w:t>
+      </w:r>
+      <w:proofErr w:type="gramStart"/>
+      <w:r>
+        <w:rPr>
+          <w:rFonts w:cstheme="minorHAnsi"/>
+        </w:rPr>
+        <w:t>AI(</w:t>
+      </w:r>
+      <w:proofErr w:type="gramEnd"/>
+      <w:r>
+        <w:rPr>
+          <w:rFonts w:cstheme="minorHAnsi"/>
+        </w:rPr>
+        <w:t xml:space="preserve">f, a, midpoint, tolerance/2) + AI(f, midpoint, b, tolerance/2) </w:t>
       </w:r>
     </w:p>
     <w:p>
@@ -3456,7 +3636,15 @@
         <w:ind w:firstLine="284"/>
       </w:pPr>
       <w:r>
-        <w:t xml:space="preserve">The implementation of the Monte Carlo method followed the mathematical description provided in sECTION SOMETHING. </w:t>
+        <w:t xml:space="preserve">The implementation of the Monte Carlo method followed the mathematical description provided in </w:t>
+      </w:r>
+      <w:proofErr w:type="spellStart"/>
+      <w:r>
+        <w:t>sECTION</w:t>
+      </w:r>
+      <w:proofErr w:type="spellEnd"/>
+      <w:r>
+        <w:t xml:space="preserve"> SOMETHING. </w:t>
       </w:r>
       <w:r>
         <w:t xml:space="preserve">Producing the sampling points for Monte Carlo required the use of a pseudo-random number generator, which was provided from the random module imported into python. </w:t>
@@ -4003,9 +4191,11 @@
             <w:pPr>
               <w:spacing w:line="360" w:lineRule="auto"/>
             </w:pPr>
+            <w:proofErr w:type="spellStart"/>
             <w:r>
               <w:t>SPh</w:t>
             </w:r>
+            <w:proofErr w:type="spellEnd"/>
           </w:p>
         </w:tc>
         <w:tc>
@@ -4289,9 +4479,11 @@
             <w:pPr>
               <w:spacing w:line="360" w:lineRule="auto"/>
             </w:pPr>
+            <w:proofErr w:type="spellStart"/>
             <w:r>
               <w:t>Circ</w:t>
             </w:r>
+            <w:proofErr w:type="spellEnd"/>
           </w:p>
         </w:tc>
         <w:tc>
@@ -4572,8 +4764,41 @@
       <w:pPr>
         <w:spacing w:line="360" w:lineRule="auto"/>
         <w:ind w:firstLine="284"/>
-      </w:pPr>
-      <w:r>
+        <w:rPr>
+          <w:b/>
+          <w:bCs/>
+        </w:rPr>
+      </w:pPr>
+    </w:p>
+    <w:p>
+      <w:pPr>
+        <w:spacing w:line="360" w:lineRule="auto"/>
+        <w:ind w:firstLine="284"/>
+        <w:rPr>
+          <w:b/>
+          <w:bCs/>
+        </w:rPr>
+      </w:pPr>
+    </w:p>
+    <w:p>
+      <w:pPr>
+        <w:spacing w:line="360" w:lineRule="auto"/>
+        <w:ind w:firstLine="284"/>
+        <w:rPr>
+          <w:b/>
+          <w:bCs/>
+        </w:rPr>
+      </w:pPr>
+      <w:bookmarkStart w:id="11" w:name="_GoBack"/>
+      <w:bookmarkEnd w:id="11"/>
+    </w:p>
+    <w:p>
+      <w:pPr>
+        <w:spacing w:line="360" w:lineRule="auto"/>
+        <w:ind w:firstLine="284"/>
+      </w:pPr>
+      <w:r>
+        <w:lastRenderedPageBreak/>
         <w:t xml:space="preserve">Results </w:t>
       </w:r>
     </w:p>
@@ -4590,7 +4815,6 @@
         <w:rPr>
           <w:noProof/>
         </w:rPr>
-        <w:lastRenderedPageBreak/>
         <w:drawing>
           <wp:inline distT="0" distB="0" distL="0" distR="0" wp14:anchorId="705E28A1" wp14:editId="3821278C">
             <wp:extent cx="2543175" cy="1767840"/>
@@ -5410,8 +5634,13 @@
       <w:r>
         <w:t xml:space="preserve">Recursive Stratified Sampling is a large improvement over Monte Carlo method as it converges quickly and in a stable manner. </w:t>
       </w:r>
-      <w:r>
-        <w:t xml:space="preserve">Similarly to adaptive quadrature, each additional iteration </w:t>
+      <w:proofErr w:type="gramStart"/>
+      <w:r>
+        <w:t>Similarly</w:t>
+      </w:r>
+      <w:proofErr w:type="gramEnd"/>
+      <w:r>
+        <w:t xml:space="preserve"> to adaptive quadrature, each additional iteration </w:t>
       </w:r>
       <w:r>
         <w:t xml:space="preserve">reduced the error of the estimate. </w:t>
@@ -5583,10 +5812,26 @@
         <w:ind w:firstLine="284"/>
       </w:pPr>
       <w:r>
-        <w:t xml:space="preserve">Applying Newton-Cotes quadrature rules in four dimensions lead to poor performance. The quadrature rule requires more sampling points in multiple dimensions for convergence as discussed in sECTION SOMETHING, and each additional sampling point added to the function increases execution speed exponentially. </w:t>
-      </w:r>
-      <w:r>
-        <w:t xml:space="preserve">Furthermore, integrating some functions could still lead to fluctuation in its convergence, as seen in fIGURE SOMETHING. </w:t>
+        <w:t xml:space="preserve">Applying Newton-Cotes quadrature rules in four dimensions lead to poor performance. The quadrature rule requires more sampling points in multiple dimensions for convergence as discussed in </w:t>
+      </w:r>
+      <w:proofErr w:type="spellStart"/>
+      <w:r>
+        <w:t>sECTION</w:t>
+      </w:r>
+      <w:proofErr w:type="spellEnd"/>
+      <w:r>
+        <w:t xml:space="preserve"> SOMETHING, and each additional sampling point added to the function increases execution speed exponentially. </w:t>
+      </w:r>
+      <w:r>
+        <w:t xml:space="preserve">Furthermore, integrating some functions could still lead to fluctuation in its convergence, as seen in </w:t>
+      </w:r>
+      <w:proofErr w:type="spellStart"/>
+      <w:r>
+        <w:t>fIGURE</w:t>
+      </w:r>
+      <w:proofErr w:type="spellEnd"/>
+      <w:r>
+        <w:t xml:space="preserve"> SOMETHING. </w:t>
       </w:r>
       <w:r>
         <w:t>The most notable characteristic of this method was the execution speed exponentially increasing as a function of sample points per dimension.</w:t>
@@ -5804,7 +6049,15 @@
     </w:p>
     <w:p>
       <w:r>
-        <w:t xml:space="preserve">Fig a) Integrating Circ shows the percentage difference varying for Monte Carlo in 4D b) shows the timing test </w:t>
+        <w:t xml:space="preserve">Fig a) Integrating </w:t>
+      </w:r>
+      <w:proofErr w:type="spellStart"/>
+      <w:r>
+        <w:t>Circ</w:t>
+      </w:r>
+      <w:proofErr w:type="spellEnd"/>
+      <w:r>
+        <w:t xml:space="preserve"> shows the percentage difference varying for Monte Carlo in 4D b) shows the timing test </w:t>
       </w:r>
       <w:r>
         <w:t xml:space="preserve">for </w:t>
@@ -5833,7 +6086,15 @@
         <w:t>While it may still take tens of thousands of sample points to return an accurate value</w:t>
       </w:r>
       <w:r>
-        <w:t xml:space="preserve"> as seen in fIGURE SOMETHING</w:t>
+        <w:t xml:space="preserve"> as seen in </w:t>
+      </w:r>
+      <w:proofErr w:type="spellStart"/>
+      <w:r>
+        <w:t>fIGURE</w:t>
+      </w:r>
+      <w:proofErr w:type="spellEnd"/>
+      <w:r>
+        <w:t xml:space="preserve"> SOMETHING</w:t>
       </w:r>
       <w:r>
         <w:t xml:space="preserve">, </w:t>
@@ -6028,8 +6289,8 @@
         <w:spacing w:line="360" w:lineRule="auto"/>
         <w:ind w:firstLine="284"/>
       </w:pPr>
-      <w:bookmarkStart w:id="11" w:name="OLE_LINK1"/>
-      <w:bookmarkStart w:id="12" w:name="OLE_LINK2"/>
+      <w:bookmarkStart w:id="12" w:name="OLE_LINK1"/>
+      <w:bookmarkStart w:id="13" w:name="OLE_LINK2"/>
       <w:r>
         <w:t xml:space="preserve">In conclusion, the project was a success. The main objectives of implementing Newton-Cotes quadrature methods and Monte Carlo methods in Python were </w:t>
       </w:r>
@@ -6106,8 +6367,8 @@
         <w:t xml:space="preserve">. </w:t>
       </w:r>
     </w:p>
-    <w:bookmarkEnd w:id="11"/>
     <w:bookmarkEnd w:id="12"/>
+    <w:bookmarkEnd w:id="13"/>
     <w:p>
       <w:pPr>
         <w:spacing w:line="360" w:lineRule="auto"/>
@@ -6144,7 +6405,7 @@
         <w:t>Midpoint and trapezium error bits</w:t>
       </w:r>
     </w:p>
-    <w:commentRangeStart w:id="13"/>
+    <w:commentRangeStart w:id="14"/>
     <w:p>
       <w:r>
         <w:fldChar w:fldCharType="begin"/>
@@ -6211,14 +6472,14 @@
       <w:r>
         <w:fldChar w:fldCharType="end"/>
       </w:r>
-      <w:commentRangeEnd w:id="13"/>
+      <w:commentRangeEnd w:id="14"/>
       <w:r>
         <w:rPr>
           <w:rStyle w:val="CommentReference"/>
           <w:rFonts w:asciiTheme="minorHAnsi" w:eastAsiaTheme="minorHAnsi" w:hAnsiTheme="minorHAnsi" w:cstheme="minorBidi"/>
           <w:lang w:eastAsia="en-US"/>
         </w:rPr>
-        <w:commentReference w:id="13"/>
+        <w:commentReference w:id="14"/>
       </w:r>
     </w:p>
     <w:p>
@@ -6290,7 +6551,15 @@
         <w:t xml:space="preserve">The finished project code is found at GitHub, available at the following link. </w:t>
       </w:r>
       <w:r>
-        <w:t xml:space="preserve">Please read the documentation, as the page contains both the Python file containing the project code as well as a Jupyter Notebook file where the stable generation of the graphs used for this report were made. </w:t>
+        <w:t xml:space="preserve">Please read the documentation, as the page contains both the Python file containing the project code as well as a </w:t>
+      </w:r>
+      <w:proofErr w:type="spellStart"/>
+      <w:r>
+        <w:t>Jupyter</w:t>
+      </w:r>
+      <w:proofErr w:type="spellEnd"/>
+      <w:r>
+        <w:t xml:space="preserve"> Notebook file where the stable generation of the graphs used for this report were made. </w:t>
       </w:r>
     </w:p>
     <w:p>
@@ -6464,8 +6733,6 @@
         <w:lastRenderedPageBreak/>
         <w:t>Put it all into latex tomorrow</w:t>
       </w:r>
-      <w:bookmarkStart w:id="14" w:name="_GoBack"/>
-      <w:bookmarkEnd w:id="14"/>
     </w:p>
     <w:p>
       <w:pPr>
@@ -6489,7 +6756,21 @@
         <w:rPr>
           <w:rFonts w:ascii="Times New Roman" w:hAnsi="Times New Roman" w:cs="Times New Roman"/>
         </w:rPr>
-        <w:t xml:space="preserve"> (whatevs)</w:t>
+        <w:t xml:space="preserve"> (</w:t>
+      </w:r>
+      <w:proofErr w:type="spellStart"/>
+      <w:r>
+        <w:rPr>
+          <w:rFonts w:ascii="Times New Roman" w:hAnsi="Times New Roman" w:cs="Times New Roman"/>
+        </w:rPr>
+        <w:t>whatevs</w:t>
+      </w:r>
+      <w:proofErr w:type="spellEnd"/>
+      <w:r>
+        <w:rPr>
+          <w:rFonts w:ascii="Times New Roman" w:hAnsi="Times New Roman" w:cs="Times New Roman"/>
+        </w:rPr>
+        <w:t>)</w:t>
       </w:r>
     </w:p>
     <w:p>
@@ -6611,6 +6892,7 @@
       </w:pPr>
     </w:p>
     <w:p>
+      <w:proofErr w:type="spellStart"/>
       <w:r>
         <w:rPr>
           <w:rFonts w:ascii="Arial" w:hAnsi="Arial" w:cs="Arial"/>
@@ -6619,7 +6901,40 @@
           <w:szCs w:val="20"/>
           <w:shd w:val="clear" w:color="auto" w:fill="FFFFFF"/>
         </w:rPr>
-        <w:t>Sj ̈ostrand, T. (2020). Monte Carlo Event Generation for LHC</w:t>
+        <w:t>Sj</w:t>
+      </w:r>
+      <w:proofErr w:type="spellEnd"/>
+      <w:r>
+        <w:rPr>
+          <w:rFonts w:ascii="Arial" w:hAnsi="Arial" w:cs="Arial"/>
+          <w:color w:val="000000"/>
+          <w:sz w:val="20"/>
+          <w:szCs w:val="20"/>
+          <w:shd w:val="clear" w:color="auto" w:fill="FFFFFF"/>
+        </w:rPr>
+        <w:t xml:space="preserve"> ̈</w:t>
+      </w:r>
+      <w:proofErr w:type="spellStart"/>
+      <w:r>
+        <w:rPr>
+          <w:rFonts w:ascii="Arial" w:hAnsi="Arial" w:cs="Arial"/>
+          <w:color w:val="000000"/>
+          <w:sz w:val="20"/>
+          <w:szCs w:val="20"/>
+          <w:shd w:val="clear" w:color="auto" w:fill="FFFFFF"/>
+        </w:rPr>
+        <w:t>ostrand</w:t>
+      </w:r>
+      <w:proofErr w:type="spellEnd"/>
+      <w:r>
+        <w:rPr>
+          <w:rFonts w:ascii="Arial" w:hAnsi="Arial" w:cs="Arial"/>
+          <w:color w:val="000000"/>
+          <w:sz w:val="20"/>
+          <w:szCs w:val="20"/>
+          <w:shd w:val="clear" w:color="auto" w:fill="FFFFFF"/>
+        </w:rPr>
+        <w:t>, T. (2020). Monte Carlo Event Generation for LHC</w:t>
       </w:r>
       <w:r>
         <w:rPr>
@@ -6674,6 +6989,7 @@
       </w:pPr>
     </w:p>
     <w:p>
+      <w:proofErr w:type="spellStart"/>
       <w:r>
         <w:rPr>
           <w:rFonts w:ascii="Arial" w:hAnsi="Arial" w:cs="Arial"/>
@@ -6682,7 +6998,18 @@
           <w:szCs w:val="20"/>
           <w:shd w:val="clear" w:color="auto" w:fill="FFFFFF"/>
         </w:rPr>
-        <w:t>Weinzierl, S. (2020). Introduction to Monte Carlo methods. Retrieved from https://arxiv.org/pdf/hep-ph/0006269.pdf</w:t>
+        <w:t>Weinzierl</w:t>
+      </w:r>
+      <w:proofErr w:type="spellEnd"/>
+      <w:r>
+        <w:rPr>
+          <w:rFonts w:ascii="Arial" w:hAnsi="Arial" w:cs="Arial"/>
+          <w:color w:val="000000"/>
+          <w:sz w:val="20"/>
+          <w:szCs w:val="20"/>
+          <w:shd w:val="clear" w:color="auto" w:fill="FFFFFF"/>
+        </w:rPr>
+        <w:t>, S. (2020). Introduction to Monte Carlo methods. Retrieved from https://arxiv.org/pdf/hep-ph/0006269.pdf</w:t>
       </w:r>
     </w:p>
     <w:p>
@@ -6736,18 +7063,9 @@
           <w:sz w:val="20"/>
           <w:szCs w:val="20"/>
         </w:rPr>
-        <w:t>Computers In Physics</w:t>
-      </w:r>
-      <w:r>
-        <w:rPr>
-          <w:rFonts w:ascii="Arial" w:hAnsi="Arial" w:cs="Arial"/>
-          <w:color w:val="000000"/>
-          <w:sz w:val="20"/>
-          <w:szCs w:val="20"/>
-          <w:shd w:val="clear" w:color="auto" w:fill="FFFFFF"/>
-        </w:rPr>
-        <w:t>, </w:t>
-      </w:r>
+        <w:t xml:space="preserve">Computers </w:t>
+      </w:r>
+      <w:proofErr w:type="gramStart"/>
       <w:r>
         <w:rPr>
           <w:rFonts w:ascii="Arial" w:hAnsi="Arial" w:cs="Arial"/>
@@ -6757,7 +7075,19 @@
           <w:sz w:val="20"/>
           <w:szCs w:val="20"/>
         </w:rPr>
-        <w:t>4</w:t>
+        <w:t>In</w:t>
+      </w:r>
+      <w:proofErr w:type="gramEnd"/>
+      <w:r>
+        <w:rPr>
+          <w:rFonts w:ascii="Arial" w:hAnsi="Arial" w:cs="Arial"/>
+          <w:i/>
+          <w:iCs/>
+          <w:color w:val="000000"/>
+          <w:sz w:val="20"/>
+          <w:szCs w:val="20"/>
+        </w:rPr>
+        <w:t xml:space="preserve"> Physics</w:t>
       </w:r>
       <w:r>
         <w:rPr>
@@ -6767,7 +7097,50 @@
           <w:szCs w:val="20"/>
           <w:shd w:val="clear" w:color="auto" w:fill="FFFFFF"/>
         </w:rPr>
-        <w:t>(2), 190. doi: 10.1063/1.4822899</w:t>
+        <w:t>, </w:t>
+      </w:r>
+      <w:r>
+        <w:rPr>
+          <w:rFonts w:ascii="Arial" w:hAnsi="Arial" w:cs="Arial"/>
+          <w:i/>
+          <w:iCs/>
+          <w:color w:val="000000"/>
+          <w:sz w:val="20"/>
+          <w:szCs w:val="20"/>
+        </w:rPr>
+        <w:t>4</w:t>
+      </w:r>
+      <w:r>
+        <w:rPr>
+          <w:rFonts w:ascii="Arial" w:hAnsi="Arial" w:cs="Arial"/>
+          <w:color w:val="000000"/>
+          <w:sz w:val="20"/>
+          <w:szCs w:val="20"/>
+          <w:shd w:val="clear" w:color="auto" w:fill="FFFFFF"/>
+        </w:rPr>
+        <w:t xml:space="preserve">(2), 190. </w:t>
+      </w:r>
+      <w:proofErr w:type="spellStart"/>
+      <w:r>
+        <w:rPr>
+          <w:rFonts w:ascii="Arial" w:hAnsi="Arial" w:cs="Arial"/>
+          <w:color w:val="000000"/>
+          <w:sz w:val="20"/>
+          <w:szCs w:val="20"/>
+          <w:shd w:val="clear" w:color="auto" w:fill="FFFFFF"/>
+        </w:rPr>
+        <w:t>doi</w:t>
+      </w:r>
+      <w:proofErr w:type="spellEnd"/>
+      <w:r>
+        <w:rPr>
+          <w:rFonts w:ascii="Arial" w:hAnsi="Arial" w:cs="Arial"/>
+          <w:color w:val="000000"/>
+          <w:sz w:val="20"/>
+          <w:szCs w:val="20"/>
+          <w:shd w:val="clear" w:color="auto" w:fill="FFFFFF"/>
+        </w:rPr>
+        <w:t>: 10.1063/1.4822899</w:t>
       </w:r>
     </w:p>
     <w:p>
@@ -6810,7 +7183,29 @@
           <w:szCs w:val="20"/>
           <w:shd w:val="clear" w:color="auto" w:fill="FFFFFF"/>
         </w:rPr>
-        <w:t>Lepage, G. (1980). VEGAS- An Adaptive Multi-dimensional Integration Progr</w:t>
+        <w:t>Lepage, G. (1980). VEGAS- An Adaptive Multi-</w:t>
+      </w:r>
+      <w:proofErr w:type="gramStart"/>
+      <w:r>
+        <w:rPr>
+          <w:rFonts w:ascii="Arial" w:hAnsi="Arial" w:cs="Arial"/>
+          <w:color w:val="000000"/>
+          <w:sz w:val="20"/>
+          <w:szCs w:val="20"/>
+          <w:shd w:val="clear" w:color="auto" w:fill="FFFFFF"/>
+        </w:rPr>
+        <w:t>dimensional</w:t>
+      </w:r>
+      <w:proofErr w:type="gramEnd"/>
+      <w:r>
+        <w:rPr>
+          <w:rFonts w:ascii="Arial" w:hAnsi="Arial" w:cs="Arial"/>
+          <w:color w:val="000000"/>
+          <w:sz w:val="20"/>
+          <w:szCs w:val="20"/>
+          <w:shd w:val="clear" w:color="auto" w:fill="FFFFFF"/>
+        </w:rPr>
+        <w:t xml:space="preserve"> Integration Progr</w:t>
       </w:r>
       <w:r>
         <w:rPr>
@@ -6915,7 +7310,29 @@
           <w:szCs w:val="20"/>
           <w:shd w:val="clear" w:color="auto" w:fill="FFFFFF"/>
         </w:rPr>
-        <w:t>(4), 329-341. doi: 10.1080/00029890.1987.12000642</w:t>
+        <w:t xml:space="preserve">(4), 329-341. </w:t>
+      </w:r>
+      <w:proofErr w:type="spellStart"/>
+      <w:r>
+        <w:rPr>
+          <w:rFonts w:ascii="Arial" w:hAnsi="Arial" w:cs="Arial"/>
+          <w:color w:val="000000"/>
+          <w:sz w:val="20"/>
+          <w:szCs w:val="20"/>
+          <w:shd w:val="clear" w:color="auto" w:fill="FFFFFF"/>
+        </w:rPr>
+        <w:t>doi</w:t>
+      </w:r>
+      <w:proofErr w:type="spellEnd"/>
+      <w:r>
+        <w:rPr>
+          <w:rFonts w:ascii="Arial" w:hAnsi="Arial" w:cs="Arial"/>
+          <w:color w:val="000000"/>
+          <w:sz w:val="20"/>
+          <w:szCs w:val="20"/>
+          <w:shd w:val="clear" w:color="auto" w:fill="FFFFFF"/>
+        </w:rPr>
+        <w:t>: 10.1080/00029890.1987.12000642</w:t>
       </w:r>
     </w:p>
     <w:p>
@@ -7017,7 +7434,29 @@
           <w:szCs w:val="20"/>
           <w:shd w:val="clear" w:color="auto" w:fill="FFFFFF"/>
         </w:rPr>
-        <w:t>Strang, G., Herman, E., &amp; Seeburger, P. (2019). 2.5: Numerical Integration - Midpoint, Trapezoid, Simpson's rule. Retrieved 20 January 2020, from https://math.libretexts.org/Courses/Mount_Royal_University/MATH_2200%3A_Calculus_for_Scientists_II/2%3A_Techniques_of_Integration/2.5%3A_Numerical_Integration_-_Midpoint%2C_Trapezoid%2C_Simpson%27s_rule</w:t>
+        <w:t xml:space="preserve">Strang, G., Herman, E., &amp; </w:t>
+      </w:r>
+      <w:proofErr w:type="spellStart"/>
+      <w:r>
+        <w:rPr>
+          <w:rFonts w:ascii="Arial" w:hAnsi="Arial" w:cs="Arial"/>
+          <w:color w:val="000000"/>
+          <w:sz w:val="20"/>
+          <w:szCs w:val="20"/>
+          <w:shd w:val="clear" w:color="auto" w:fill="FFFFFF"/>
+        </w:rPr>
+        <w:t>Seeburger</w:t>
+      </w:r>
+      <w:proofErr w:type="spellEnd"/>
+      <w:r>
+        <w:rPr>
+          <w:rFonts w:ascii="Arial" w:hAnsi="Arial" w:cs="Arial"/>
+          <w:color w:val="000000"/>
+          <w:sz w:val="20"/>
+          <w:szCs w:val="20"/>
+          <w:shd w:val="clear" w:color="auto" w:fill="FFFFFF"/>
+        </w:rPr>
+        <w:t>, P. (2019). 2.5: Numerical Integration - Midpoint, Trapezoid, Simpson's rule. Retrieved 20 January 2020, from https://math.libretexts.org/Courses/Mount_Royal_University/MATH_2200%3A_Calculus_for_Scientists_II/2%3A_Techniques_of_Integration/2.5%3A_Numerical_Integration_-_Midpoint%2C_Trapezoid%2C_Simpson%27s_rule</w:t>
       </w:r>
     </w:p>
     <w:p>
@@ -7055,13 +7494,41 @@
       <w:pPr>
         <w:pStyle w:val="CommentText"/>
       </w:pPr>
+      <w:proofErr w:type="spellStart"/>
       <w:r>
         <w:rPr>
           <w:rFonts w:ascii="Arial" w:hAnsi="Arial" w:cs="Arial"/>
           <w:color w:val="000000"/>
           <w:shd w:val="clear" w:color="auto" w:fill="FFFFFF"/>
         </w:rPr>
-        <w:t>Sj ̈ostrand, T. (2020). Monte Carlo Event Generation for LHC</w:t>
+        <w:t>Sj</w:t>
+      </w:r>
+      <w:proofErr w:type="spellEnd"/>
+      <w:r>
+        <w:rPr>
+          <w:rFonts w:ascii="Arial" w:hAnsi="Arial" w:cs="Arial"/>
+          <w:color w:val="000000"/>
+          <w:shd w:val="clear" w:color="auto" w:fill="FFFFFF"/>
+        </w:rPr>
+        <w:t xml:space="preserve"> ̈</w:t>
+      </w:r>
+      <w:proofErr w:type="spellStart"/>
+      <w:r>
+        <w:rPr>
+          <w:rFonts w:ascii="Arial" w:hAnsi="Arial" w:cs="Arial"/>
+          <w:color w:val="000000"/>
+          <w:shd w:val="clear" w:color="auto" w:fill="FFFFFF"/>
+        </w:rPr>
+        <w:t>ostrand</w:t>
+      </w:r>
+      <w:proofErr w:type="spellEnd"/>
+      <w:r>
+        <w:rPr>
+          <w:rFonts w:ascii="Arial" w:hAnsi="Arial" w:cs="Arial"/>
+          <w:color w:val="000000"/>
+          <w:shd w:val="clear" w:color="auto" w:fill="FFFFFF"/>
+        </w:rPr>
+        <w:t>, T. (2020). Monte Carlo Event Generation for LHC</w:t>
       </w:r>
       <w:r>
         <w:rPr>
@@ -7126,18 +7593,9 @@
           <w:sz w:val="20"/>
           <w:szCs w:val="20"/>
         </w:rPr>
-        <w:t>Computers In Physics</w:t>
-      </w:r>
-      <w:r>
-        <w:rPr>
-          <w:rFonts w:ascii="Arial" w:hAnsi="Arial" w:cs="Arial"/>
-          <w:color w:val="000000"/>
-          <w:sz w:val="20"/>
-          <w:szCs w:val="20"/>
-          <w:shd w:val="clear" w:color="auto" w:fill="FFFFFF"/>
-        </w:rPr>
-        <w:t>, </w:t>
-      </w:r>
+        <w:t xml:space="preserve">Computers </w:t>
+      </w:r>
+      <w:proofErr w:type="gramStart"/>
       <w:r>
         <w:rPr>
           <w:rFonts w:ascii="Arial" w:hAnsi="Arial" w:cs="Arial"/>
@@ -7147,7 +7605,19 @@
           <w:sz w:val="20"/>
           <w:szCs w:val="20"/>
         </w:rPr>
-        <w:t>4</w:t>
+        <w:t>In</w:t>
+      </w:r>
+      <w:proofErr w:type="gramEnd"/>
+      <w:r>
+        <w:rPr>
+          <w:rFonts w:ascii="Arial" w:hAnsi="Arial" w:cs="Arial"/>
+          <w:i/>
+          <w:iCs/>
+          <w:color w:val="000000"/>
+          <w:sz w:val="20"/>
+          <w:szCs w:val="20"/>
+        </w:rPr>
+        <w:t xml:space="preserve"> Physics</w:t>
       </w:r>
       <w:r>
         <w:rPr>
@@ -7157,7 +7627,50 @@
           <w:szCs w:val="20"/>
           <w:shd w:val="clear" w:color="auto" w:fill="FFFFFF"/>
         </w:rPr>
-        <w:t>(2), 190. doi: 10.1063/1.4822899</w:t>
+        <w:t>, </w:t>
+      </w:r>
+      <w:r>
+        <w:rPr>
+          <w:rFonts w:ascii="Arial" w:hAnsi="Arial" w:cs="Arial"/>
+          <w:i/>
+          <w:iCs/>
+          <w:color w:val="000000"/>
+          <w:sz w:val="20"/>
+          <w:szCs w:val="20"/>
+        </w:rPr>
+        <w:t>4</w:t>
+      </w:r>
+      <w:r>
+        <w:rPr>
+          <w:rFonts w:ascii="Arial" w:hAnsi="Arial" w:cs="Arial"/>
+          <w:color w:val="000000"/>
+          <w:sz w:val="20"/>
+          <w:szCs w:val="20"/>
+          <w:shd w:val="clear" w:color="auto" w:fill="FFFFFF"/>
+        </w:rPr>
+        <w:t xml:space="preserve">(2), 190. </w:t>
+      </w:r>
+      <w:proofErr w:type="spellStart"/>
+      <w:r>
+        <w:rPr>
+          <w:rFonts w:ascii="Arial" w:hAnsi="Arial" w:cs="Arial"/>
+          <w:color w:val="000000"/>
+          <w:sz w:val="20"/>
+          <w:szCs w:val="20"/>
+          <w:shd w:val="clear" w:color="auto" w:fill="FFFFFF"/>
+        </w:rPr>
+        <w:t>doi</w:t>
+      </w:r>
+      <w:proofErr w:type="spellEnd"/>
+      <w:r>
+        <w:rPr>
+          <w:rFonts w:ascii="Arial" w:hAnsi="Arial" w:cs="Arial"/>
+          <w:color w:val="000000"/>
+          <w:sz w:val="20"/>
+          <w:szCs w:val="20"/>
+          <w:shd w:val="clear" w:color="auto" w:fill="FFFFFF"/>
+        </w:rPr>
+        <w:t>: 10.1063/1.4822899</w:t>
       </w:r>
     </w:p>
     <w:p>
@@ -7182,7 +7695,7 @@
       </w:r>
     </w:p>
   </w:comment>
-  <w:comment w:id="13" w:author="Emir Muhammad" w:date="2020-01-21T08:43:00Z" w:initials="EM">
+  <w:comment w:id="14" w:author="Emir Muhammad" w:date="2020-01-21T08:43:00Z" w:initials="EM">
     <w:p>
       <w:pPr>
         <w:pStyle w:val="CommentText"/>
@@ -7216,7 +7729,29 @@
           <w:szCs w:val="20"/>
           <w:shd w:val="clear" w:color="auto" w:fill="FFFFFF"/>
         </w:rPr>
-        <w:t>Strang, G., Herman, E., &amp; Seeburger, P. (2019). 2.5: Numerical Integration - Midpoint, Trapezoid, Simpson's rule. Retrieved 20 January 2020, from https://math.libretexts.org/Courses/Mount_Royal_University/MATH_2200%3A_Calculus_for_Scientists_II/2%3A_Techniques_of_Integration/2.5%3A_Numerical_Integration_-_Midpoint%2C_Trapezoid%2C_Simpson%27s_rule</w:t>
+        <w:t xml:space="preserve">Strang, G., Herman, E., &amp; </w:t>
+      </w:r>
+      <w:proofErr w:type="spellStart"/>
+      <w:r>
+        <w:rPr>
+          <w:rFonts w:ascii="Arial" w:hAnsi="Arial" w:cs="Arial"/>
+          <w:color w:val="000000"/>
+          <w:sz w:val="20"/>
+          <w:szCs w:val="20"/>
+          <w:shd w:val="clear" w:color="auto" w:fill="FFFFFF"/>
+        </w:rPr>
+        <w:t>Seeburger</w:t>
+      </w:r>
+      <w:proofErr w:type="spellEnd"/>
+      <w:r>
+        <w:rPr>
+          <w:rFonts w:ascii="Arial" w:hAnsi="Arial" w:cs="Arial"/>
+          <w:color w:val="000000"/>
+          <w:sz w:val="20"/>
+          <w:szCs w:val="20"/>
+          <w:shd w:val="clear" w:color="auto" w:fill="FFFFFF"/>
+        </w:rPr>
+        <w:t>, P. (2019). 2.5: Numerical Integration - Midpoint, Trapezoid, Simpson's rule. Retrieved 20 January 2020, from https://math.libretexts.org/Courses/Mount_Royal_University/MATH_2200%3A_Calculus_for_Scientists_II/2%3A_Techniques_of_Integration/2.5%3A_Numerical_Integration_-_Midpoint%2C_Trapezoid%2C_Simpson%27s_rule</w:t>
       </w:r>
     </w:p>
     <w:p>
@@ -8421,7 +8956,7 @@
 </file>
 
 <file path=customXml/itemProps1.xml><?xml version="1.0" encoding="utf-8"?>
-<ds:datastoreItem xmlns:ds="http://schemas.openxmlformats.org/officeDocument/2006/customXml" ds:itemID="{B60DCDD9-FDB5-844B-A007-C89A7450F0C6}">
+<ds:datastoreItem xmlns:ds="http://schemas.openxmlformats.org/officeDocument/2006/customXml" ds:itemID="{1E90B0B8-E4D5-0345-BBF1-37DE98324056}">
   <ds:schemaRefs>
     <ds:schemaRef ds:uri="http://schemas.openxmlformats.org/officeDocument/2006/bibliography"/>
   </ds:schemaRefs>

</xml_diff>